<commit_message>
Included the split of eroded phase space
</commit_message>
<xml_diff>
--- a/Setup/Ant_SPT_dimensions.docx
+++ b/Setup/Ant_SPT_dimensions.docx
@@ -160,14 +160,7 @@
                 <w:sz w:val="56"/>
                 <w:szCs w:val="56"/>
               </w:rPr>
-              <w:t>19.19</w:t>
-            </w:r>
-            <w:r>
-              <w:rPr>
-                <w:sz w:val="56"/>
-                <w:szCs w:val="56"/>
-              </w:rPr>
-              <w:t>4</w:t>
+              <w:t>19.194</w:t>
             </w:r>
           </w:p>
         </w:tc>
@@ -247,7 +240,6 @@
                 <w:szCs w:val="96"/>
               </w:rPr>
             </w:pPr>
-            <w:bookmarkStart w:id="0" w:name="_GoBack"/>
             <w:r>
               <w:rPr>
                 <w:sz w:val="96"/>
@@ -273,14 +265,7 @@
                 <w:sz w:val="56"/>
                 <w:szCs w:val="56"/>
               </w:rPr>
-              <w:t>23.77</w:t>
-            </w:r>
-            <w:r>
-              <w:rPr>
-                <w:sz w:val="56"/>
-                <w:szCs w:val="56"/>
-              </w:rPr>
-              <w:t>5</w:t>
+              <w:t>23.775</w:t>
             </w:r>
           </w:p>
         </w:tc>
@@ -346,7 +331,6 @@
           </w:p>
         </w:tc>
       </w:tr>
-      <w:bookmarkEnd w:id="0"/>
       <w:tr>
         <w:trPr>
           <w:trHeight w:val="1379"/>
@@ -952,8 +936,106 @@
         <w:t>7cm, for the recruitment site, separated through a comb)</w:t>
       </w:r>
     </w:p>
+    <w:p>
+      <w:pPr>
+        <w:rPr>
+          <w:sz w:val="32"/>
+          <w:szCs w:val="32"/>
+        </w:rPr>
+      </w:pPr>
+      <w:r>
+        <w:rPr>
+          <w:sz w:val="32"/>
+          <w:szCs w:val="32"/>
+        </w:rPr>
+        <w:lastRenderedPageBreak/>
+        <w:t xml:space="preserve">They are saved also in </w:t>
+      </w:r>
+      <w:r>
+        <w:rPr>
+          <w:sz w:val="32"/>
+          <w:szCs w:val="32"/>
+        </w:rPr>
+        <w:t>'C</w:t>
+      </w:r>
+      <w:proofErr w:type="gramStart"/>
+      <w:r>
+        <w:rPr>
+          <w:sz w:val="32"/>
+          <w:szCs w:val="32"/>
+        </w:rPr>
+        <w:t>:\</w:t>
+      </w:r>
+      <w:proofErr w:type="gramEnd"/>
+      <w:r>
+        <w:rPr>
+          <w:sz w:val="32"/>
+          <w:szCs w:val="32"/>
+        </w:rPr>
+        <w:t>\Users\\tabea\\PycharmProjects\\AntsShapes\\Setup\\MazeDimensions_new2021_ant.xlsx'</w:t>
+      </w:r>
+    </w:p>
+    <w:p>
+      <w:pPr>
+        <w:rPr>
+          <w:sz w:val="32"/>
+          <w:szCs w:val="32"/>
+        </w:rPr>
+      </w:pPr>
+    </w:p>
+    <w:p>
+      <w:pPr>
+        <w:rPr>
+          <w:sz w:val="32"/>
+          <w:szCs w:val="32"/>
+        </w:rPr>
+      </w:pPr>
+      <w:r>
+        <w:rPr>
+          <w:sz w:val="32"/>
+          <w:szCs w:val="32"/>
+        </w:rPr>
+        <w:drawing>
+          <wp:inline distT="0" distB="0" distL="0" distR="0" wp14:anchorId="35D35DA9" wp14:editId="48A250DB">
+            <wp:extent cx="5486400" cy="4074795"/>
+            <wp:effectExtent l="0" t="0" r="0" b="1905"/>
+            <wp:docPr id="1" name="Picture 1"/>
+            <wp:cNvGraphicFramePr>
+              <a:graphicFrameLocks xmlns:a="http://schemas.openxmlformats.org/drawingml/2006/main" noChangeAspect="1"/>
+            </wp:cNvGraphicFramePr>
+            <a:graphic xmlns:a="http://schemas.openxmlformats.org/drawingml/2006/main">
+              <a:graphicData uri="http://schemas.openxmlformats.org/drawingml/2006/picture">
+                <pic:pic xmlns:pic="http://schemas.openxmlformats.org/drawingml/2006/picture">
+                  <pic:nvPicPr>
+                    <pic:cNvPr id="1" name=""/>
+                    <pic:cNvPicPr/>
+                  </pic:nvPicPr>
+                  <pic:blipFill>
+                    <a:blip r:embed="rId6"/>
+                    <a:stretch>
+                      <a:fillRect/>
+                    </a:stretch>
+                  </pic:blipFill>
+                  <pic:spPr>
+                    <a:xfrm>
+                      <a:off x="0" y="0"/>
+                      <a:ext cx="5486400" cy="4074795"/>
+                    </a:xfrm>
+                    <a:prstGeom prst="rect">
+                      <a:avLst/>
+                    </a:prstGeom>
+                  </pic:spPr>
+                </pic:pic>
+              </a:graphicData>
+            </a:graphic>
+          </wp:inline>
+        </w:drawing>
+      </w:r>
+      <w:bookmarkStart w:id="0" w:name="_GoBack"/>
+      <w:bookmarkEnd w:id="0"/>
+    </w:p>
     <w:sectPr>
-      <w:headerReference w:type="default" r:id="rId6"/>
+      <w:headerReference w:type="default" r:id="rId7"/>
       <w:pgSz w:w="12240" w:h="15840"/>
       <w:pgMar w:top="1440" w:right="1800" w:bottom="1440" w:left="1800" w:header="720" w:footer="720" w:gutter="0"/>
       <w:cols w:space="720"/>

</xml_diff>